<commit_message>
exam prep 2 update
</commit_message>
<xml_diff>
--- a/ExamenPreparation/Examen-Helper-Files/FormsDjango-forms-widgets-placeholder-disabled.docx
+++ b/ExamenPreparation/Examen-Helper-Files/FormsDjango-forms-widgets-placeholder-disabled.docx
@@ -3949,6 +3949,554 @@
     <w:p>
       <w:pPr>
         <w:rPr>
+          <w:lang w:val="bg-BG"/>
+        </w:rPr>
+      </w:pPr>
+    </w:p>
+    <w:p>
+      <w:pPr>
+        <w:jc w:val="center"/>
+        <w:rPr>
+          <w:color w:val="C45911" w:themeColor="accent2" w:themeShade="BF"/>
+          <w:sz w:val="32"/>
+          <w:szCs w:val="32"/>
+        </w:rPr>
+      </w:pPr>
+      <w:r>
+        <w:rPr>
+          <w:color w:val="C45911" w:themeColor="accent2" w:themeShade="BF"/>
+          <w:sz w:val="32"/>
+          <w:szCs w:val="32"/>
+        </w:rPr>
+        <w:t>Not display inherit field and his label</w:t>
+      </w:r>
+    </w:p>
+    <w:p>
+      <w:pPr>
+        <w:pStyle w:val="HTMLPreformatted"/>
+        <w:shd w:val="clear" w:color="auto" w:fill="2B2B2B"/>
+        <w:rPr>
+          <w:color w:val="CC7832"/>
+        </w:rPr>
+      </w:pPr>
+      <w:r>
+        <w:rPr>
+          <w:color w:val="CC7832"/>
+        </w:rPr>
+        <w:t xml:space="preserve">class </w:t>
+      </w:r>
+      <w:r>
+        <w:rPr>
+          <w:color w:val="A9B7C6"/>
+        </w:rPr>
+        <w:t>FruitEditForm(forms.ModelForm):</w:t>
+      </w:r>
+      <w:r>
+        <w:rPr>
+          <w:color w:val="A9B7C6"/>
+        </w:rPr>
+        <w:br/>
+        <w:t xml:space="preserve">    </w:t>
+      </w:r>
+      <w:r>
+        <w:rPr>
+          <w:color w:val="CC7832"/>
+        </w:rPr>
+        <w:t xml:space="preserve">class </w:t>
+      </w:r>
+      <w:r>
+        <w:rPr>
+          <w:color w:val="A9B7C6"/>
+        </w:rPr>
+        <w:t>Meta:</w:t>
+      </w:r>
+      <w:r>
+        <w:rPr>
+          <w:color w:val="A9B7C6"/>
+        </w:rPr>
+        <w:br/>
+        <w:t xml:space="preserve">        model = FruitModel</w:t>
+      </w:r>
+      <w:r>
+        <w:rPr>
+          <w:color w:val="A9B7C6"/>
+        </w:rPr>
+        <w:br/>
+        <w:t xml:space="preserve">        fields = </w:t>
+      </w:r>
+      <w:r>
+        <w:rPr>
+          <w:color w:val="6A8759"/>
+        </w:rPr>
+        <w:t>'__all__'</w:t>
+      </w:r>
+      <w:r>
+        <w:rPr>
+          <w:color w:val="6A8759"/>
+        </w:rPr>
+        <w:br/>
+        <w:t xml:space="preserve">        </w:t>
+      </w:r>
+      <w:r>
+        <w:rPr>
+          <w:color w:val="A9B7C6"/>
+        </w:rPr>
+        <w:t>labels = {</w:t>
+      </w:r>
+      <w:r>
+        <w:rPr>
+          <w:color w:val="A9B7C6"/>
+        </w:rPr>
+        <w:br/>
+        <w:t xml:space="preserve">            </w:t>
+      </w:r>
+      <w:r>
+        <w:rPr>
+          <w:color w:val="6A8759"/>
+        </w:rPr>
+        <w:t>'name'</w:t>
+      </w:r>
+      <w:r>
+        <w:rPr>
+          <w:color w:val="A9B7C6"/>
+        </w:rPr>
+        <w:t xml:space="preserve">: </w:t>
+      </w:r>
+      <w:r>
+        <w:rPr>
+          <w:color w:val="6A8759"/>
+        </w:rPr>
+        <w:t>'Name:'</w:t>
+      </w:r>
+      <w:r>
+        <w:rPr>
+          <w:color w:val="CC7832"/>
+        </w:rPr>
+        <w:t>,</w:t>
+      </w:r>
+      <w:r>
+        <w:rPr>
+          <w:color w:val="CC7832"/>
+        </w:rPr>
+        <w:br/>
+        <w:t xml:space="preserve">            </w:t>
+      </w:r>
+      <w:r>
+        <w:rPr>
+          <w:color w:val="6A8759"/>
+        </w:rPr>
+        <w:t>'image'</w:t>
+      </w:r>
+      <w:r>
+        <w:rPr>
+          <w:color w:val="A9B7C6"/>
+        </w:rPr>
+        <w:t xml:space="preserve">: </w:t>
+      </w:r>
+      <w:r>
+        <w:rPr>
+          <w:color w:val="6A8759"/>
+        </w:rPr>
+        <w:t>'Image URL:'</w:t>
+      </w:r>
+      <w:r>
+        <w:rPr>
+          <w:color w:val="CC7832"/>
+        </w:rPr>
+        <w:t>,</w:t>
+      </w:r>
+      <w:r>
+        <w:rPr>
+          <w:color w:val="CC7832"/>
+        </w:rPr>
+        <w:br/>
+        <w:t xml:space="preserve">            </w:t>
+      </w:r>
+      <w:r>
+        <w:rPr>
+          <w:color w:val="6A8759"/>
+        </w:rPr>
+        <w:t>'description'</w:t>
+      </w:r>
+      <w:r>
+        <w:rPr>
+          <w:color w:val="A9B7C6"/>
+        </w:rPr>
+        <w:t xml:space="preserve">: </w:t>
+      </w:r>
+      <w:r>
+        <w:rPr>
+          <w:color w:val="6A8759"/>
+        </w:rPr>
+        <w:t>'Description:'</w:t>
+      </w:r>
+      <w:r>
+        <w:rPr>
+          <w:color w:val="CC7832"/>
+        </w:rPr>
+        <w:t>,</w:t>
+      </w:r>
+      <w:r>
+        <w:rPr>
+          <w:color w:val="CC7832"/>
+        </w:rPr>
+        <w:br/>
+        <w:t xml:space="preserve">            </w:t>
+      </w:r>
+      <w:r>
+        <w:rPr>
+          <w:color w:val="6A8759"/>
+        </w:rPr>
+        <w:t>'nutrition'</w:t>
+      </w:r>
+      <w:r>
+        <w:rPr>
+          <w:color w:val="A9B7C6"/>
+        </w:rPr>
+        <w:t xml:space="preserve">: </w:t>
+      </w:r>
+      <w:r>
+        <w:rPr>
+          <w:color w:val="6A8759"/>
+        </w:rPr>
+        <w:t>'Nutrition'</w:t>
+      </w:r>
+      <w:r>
+        <w:rPr>
+          <w:color w:val="CC7832"/>
+        </w:rPr>
+        <w:t>,</w:t>
+      </w:r>
+      <w:r>
+        <w:rPr>
+          <w:color w:val="CC7832"/>
+        </w:rPr>
+        <w:br/>
+        <w:t xml:space="preserve">        </w:t>
+      </w:r>
+      <w:r>
+        <w:rPr>
+          <w:color w:val="A9B7C6"/>
+        </w:rPr>
+        <w:t>}</w:t>
+      </w:r>
+      <w:r>
+        <w:rPr>
+          <w:color w:val="A9B7C6"/>
+        </w:rPr>
+        <w:br/>
+      </w:r>
+      <w:r>
+        <w:rPr>
+          <w:color w:val="A9B7C6"/>
+        </w:rPr>
+        <w:br/>
+      </w:r>
+      <w:r>
+        <w:rPr>
+          <w:color w:val="A9B7C6"/>
+        </w:rPr>
+        <w:br/>
+      </w:r>
+      <w:r>
+        <w:rPr>
+          <w:color w:val="CC7832"/>
+        </w:rPr>
+        <w:t xml:space="preserve">class </w:t>
+      </w:r>
+      <w:r>
+        <w:rPr>
+          <w:color w:val="A9B7C6"/>
+        </w:rPr>
+        <w:t>FruitDeleteForm(FruitEditForm):</w:t>
+      </w:r>
+      <w:r>
+        <w:rPr>
+          <w:color w:val="A9B7C6"/>
+        </w:rPr>
+        <w:br/>
+        <w:t xml:space="preserve">    </w:t>
+      </w:r>
+      <w:r>
+        <w:rPr>
+          <w:color w:val="CC7832"/>
+        </w:rPr>
+        <w:t xml:space="preserve">def </w:t>
+      </w:r>
+      <w:r>
+        <w:rPr>
+          <w:color w:val="B200B2"/>
+        </w:rPr>
+        <w:t>__init__</w:t>
+      </w:r>
+      <w:r>
+        <w:rPr>
+          <w:color w:val="A9B7C6"/>
+        </w:rPr>
+        <w:t>(</w:t>
+      </w:r>
+      <w:r>
+        <w:rPr>
+          <w:color w:val="94558D"/>
+        </w:rPr>
+        <w:t>self</w:t>
+      </w:r>
+      <w:r>
+        <w:rPr>
+          <w:color w:val="CC7832"/>
+        </w:rPr>
+        <w:t xml:space="preserve">, </w:t>
+      </w:r>
+      <w:r>
+        <w:rPr>
+          <w:color w:val="A9B7C6"/>
+        </w:rPr>
+        <w:t>*args</w:t>
+      </w:r>
+      <w:r>
+        <w:rPr>
+          <w:color w:val="CC7832"/>
+        </w:rPr>
+        <w:t xml:space="preserve">, </w:t>
+      </w:r>
+      <w:r>
+        <w:rPr>
+          <w:color w:val="A9B7C6"/>
+        </w:rPr>
+        <w:t>**kwargs):</w:t>
+      </w:r>
+      <w:r>
+        <w:rPr>
+          <w:color w:val="A9B7C6"/>
+        </w:rPr>
+        <w:br/>
+        <w:t xml:space="preserve">        </w:t>
+      </w:r>
+      <w:r>
+        <w:rPr>
+          <w:color w:val="8888C6"/>
+        </w:rPr>
+        <w:t>super</w:t>
+      </w:r>
+      <w:r>
+        <w:rPr>
+          <w:color w:val="A9B7C6"/>
+        </w:rPr>
+        <w:t>().</w:t>
+      </w:r>
+      <w:r>
+        <w:rPr>
+          <w:color w:val="B200B2"/>
+        </w:rPr>
+        <w:t>__init__</w:t>
+      </w:r>
+      <w:r>
+        <w:rPr>
+          <w:color w:val="A9B7C6"/>
+        </w:rPr>
+        <w:t>(*args</w:t>
+      </w:r>
+      <w:r>
+        <w:rPr>
+          <w:color w:val="CC7832"/>
+        </w:rPr>
+        <w:t xml:space="preserve">, </w:t>
+      </w:r>
+      <w:r>
+        <w:rPr>
+          <w:color w:val="A9B7C6"/>
+        </w:rPr>
+        <w:t>**kwargs)</w:t>
+      </w:r>
+      <w:r>
+        <w:rPr>
+          <w:color w:val="A9B7C6"/>
+        </w:rPr>
+        <w:br/>
+      </w:r>
+      <w:r>
+        <w:rPr>
+          <w:color w:val="A9B7C6"/>
+        </w:rPr>
+        <w:br/>
+        <w:t xml:space="preserve">        </w:t>
+      </w:r>
+      <w:r>
+        <w:rPr>
+          <w:color w:val="94558D"/>
+        </w:rPr>
+        <w:t>self</w:t>
+      </w:r>
+      <w:r>
+        <w:rPr>
+          <w:color w:val="A9B7C6"/>
+        </w:rPr>
+        <w:t>.fields[</w:t>
+      </w:r>
+      <w:r>
+        <w:rPr>
+          <w:color w:val="6A8759"/>
+        </w:rPr>
+        <w:t>'nutrition'</w:t>
+      </w:r>
+      <w:r>
+        <w:rPr>
+          <w:color w:val="A9B7C6"/>
+        </w:rPr>
+        <w:t>].widget.attrs[</w:t>
+      </w:r>
+      <w:r>
+        <w:rPr>
+          <w:color w:val="6A8759"/>
+        </w:rPr>
+        <w:t>'style'</w:t>
+      </w:r>
+      <w:r>
+        <w:rPr>
+          <w:color w:val="A9B7C6"/>
+        </w:rPr>
+        <w:t xml:space="preserve">] = </w:t>
+      </w:r>
+      <w:r>
+        <w:rPr>
+          <w:color w:val="6A8759"/>
+        </w:rPr>
+        <w:t>'display: none;'</w:t>
+      </w:r>
+      <w:r>
+        <w:rPr>
+          <w:color w:val="6A8759"/>
+        </w:rPr>
+        <w:br/>
+        <w:t xml:space="preserve">        </w:t>
+      </w:r>
+      <w:r>
+        <w:rPr>
+          <w:color w:val="94558D"/>
+        </w:rPr>
+        <w:t>self</w:t>
+      </w:r>
+      <w:r>
+        <w:rPr>
+          <w:color w:val="A9B7C6"/>
+        </w:rPr>
+        <w:t>.fields[</w:t>
+      </w:r>
+      <w:r>
+        <w:rPr>
+          <w:color w:val="6A8759"/>
+        </w:rPr>
+        <w:t>'nutrition'</w:t>
+      </w:r>
+      <w:r>
+        <w:rPr>
+          <w:color w:val="A9B7C6"/>
+        </w:rPr>
+        <w:t xml:space="preserve">].label = </w:t>
+      </w:r>
+      <w:r>
+        <w:rPr>
+          <w:color w:val="6A8759"/>
+        </w:rPr>
+        <w:t>''</w:t>
+      </w:r>
+      <w:r>
+        <w:rPr>
+          <w:color w:val="6A8759"/>
+        </w:rPr>
+        <w:br/>
+      </w:r>
+      <w:r>
+        <w:rPr>
+          <w:color w:val="6A8759"/>
+        </w:rPr>
+        <w:br/>
+        <w:t xml:space="preserve">        </w:t>
+      </w:r>
+      <w:r>
+        <w:rPr>
+          <w:color w:val="CC7832"/>
+        </w:rPr>
+        <w:t xml:space="preserve">for </w:t>
+      </w:r>
+      <w:r>
+        <w:rPr>
+          <w:color w:val="A9B7C6"/>
+        </w:rPr>
+        <w:t>_</w:t>
+      </w:r>
+      <w:r>
+        <w:rPr>
+          <w:color w:val="CC7832"/>
+        </w:rPr>
+        <w:t xml:space="preserve">, </w:t>
+      </w:r>
+      <w:r>
+        <w:rPr>
+          <w:color w:val="A9B7C6"/>
+        </w:rPr>
+        <w:t xml:space="preserve">field </w:t>
+      </w:r>
+      <w:r>
+        <w:rPr>
+          <w:color w:val="CC7832"/>
+        </w:rPr>
+        <w:t xml:space="preserve">in </w:t>
+      </w:r>
+      <w:r>
+        <w:rPr>
+          <w:color w:val="94558D"/>
+        </w:rPr>
+        <w:t>self</w:t>
+      </w:r>
+      <w:r>
+        <w:rPr>
+          <w:color w:val="A9B7C6"/>
+        </w:rPr>
+        <w:t>.fields.items():</w:t>
+      </w:r>
+      <w:r>
+        <w:rPr>
+          <w:color w:val="A9B7C6"/>
+        </w:rPr>
+        <w:br/>
+        <w:t xml:space="preserve">            field.widget.attrs[</w:t>
+      </w:r>
+      <w:r>
+        <w:rPr>
+          <w:color w:val="6A8759"/>
+        </w:rPr>
+        <w:t>'disabled'</w:t>
+      </w:r>
+      <w:r>
+        <w:rPr>
+          <w:color w:val="A9B7C6"/>
+        </w:rPr>
+        <w:t xml:space="preserve">] = </w:t>
+      </w:r>
+      <w:r>
+        <w:rPr>
+          <w:color w:val="CC7832"/>
+        </w:rPr>
+        <w:t>True</w:t>
+      </w:r>
+    </w:p>
+    <w:p>
+      <w:pPr>
+        <w:pStyle w:val="HTMLPreformatted"/>
+        <w:shd w:val="clear" w:color="auto" w:fill="2B2B2B"/>
+        <w:rPr>
+          <w:color w:val="A9B7C6"/>
+        </w:rPr>
+      </w:pPr>
+    </w:p>
+    <w:p>
+      <w:pPr>
+        <w:jc w:val="center"/>
+        <w:rPr>
+          <w:color w:val="C45911" w:themeColor="accent2" w:themeShade="BF"/>
+          <w:sz w:val="32"/>
+          <w:szCs w:val="32"/>
           <w:lang w:val="bg-BG"/>
         </w:rPr>
       </w:pPr>

</xml_diff>